<commit_message>
Worked on Report file
</commit_message>
<xml_diff>
--- a/ExcelChallengeReport.docx
+++ b/ExcelChallengeReport.docx
@@ -38,31 +38,64 @@
           <w:b/>
           <w:bCs/>
         </w:rPr>
-        <w:t>Kickstarters are very popular for Theatre</w:t>
+        <w:t xml:space="preserve">The vast majority of </w:t>
+      </w:r>
+      <w:proofErr w:type="spellStart"/>
+      <w:r>
+        <w:rPr>
+          <w:b/>
+          <w:bCs/>
+        </w:rPr>
+        <w:t>Kickstarters</w:t>
+      </w:r>
+      <w:proofErr w:type="spellEnd"/>
+      <w:r>
+        <w:rPr>
+          <w:b/>
+          <w:bCs/>
+        </w:rPr>
+        <w:t xml:space="preserve"> occur in the US</w:t>
       </w:r>
       <w:r>
         <w:br/>
       </w:r>
       <w:r>
-        <w:t>The greatest number of</w:t>
-      </w:r>
-      <w:r>
-        <w:t xml:space="preserve"> kickstarters fall within </w:t>
-      </w:r>
-      <w:r>
-        <w:t xml:space="preserve">the </w:t>
-      </w:r>
-      <w:r>
-        <w:t>Theatre Category</w:t>
-      </w:r>
-      <w:r>
-        <w:t xml:space="preserve">.  Within that category, the greatest number of kickstarters fall within the </w:t>
-      </w:r>
-      <w:r>
-        <w:t>Plays sub-category.</w:t>
-      </w:r>
-      <w:r>
-        <w:t xml:space="preserve">  The least number of kickstarters fall within the Journalism category (which had only one sub-category: Audio), and they were all canceled.</w:t>
+        <w:t>The greatest number</w:t>
+      </w:r>
+      <w:r>
+        <w:t xml:space="preserve"> of</w:t>
+      </w:r>
+      <w:r>
+        <w:t xml:space="preserve"> </w:t>
+      </w:r>
+      <w:proofErr w:type="spellStart"/>
+      <w:r>
+        <w:t>kickstarters</w:t>
+      </w:r>
+      <w:proofErr w:type="spellEnd"/>
+      <w:r>
+        <w:t xml:space="preserve"> </w:t>
+      </w:r>
+      <w:r>
+        <w:t>occur in the US (3038 out of the 4114 sampled</w:t>
+      </w:r>
+      <w:r>
+        <w:t>, 74%</w:t>
+      </w:r>
+      <w:r>
+        <w:t xml:space="preserve">).  The next </w:t>
+      </w:r>
+      <w:r>
+        <w:t xml:space="preserve">country with the greatest number is </w:t>
+      </w:r>
+      <w:r>
+        <w:t>Great Britain but it is significantly less than the US (604 out of 4114</w:t>
+      </w:r>
+      <w:r>
+        <w:t>, 15%</w:t>
+      </w:r>
+      <w:r>
+        <w:t>).</w:t>
       </w:r>
     </w:p>
     <w:p>
@@ -78,22 +111,80 @@
           <w:b/>
           <w:bCs/>
         </w:rPr>
-        <w:t>The kickstarters for Music are very successful</w:t>
+        <w:t xml:space="preserve">The </w:t>
+      </w:r>
+      <w:proofErr w:type="spellStart"/>
+      <w:r>
+        <w:rPr>
+          <w:b/>
+          <w:bCs/>
+        </w:rPr>
+        <w:t>kickstarters</w:t>
+      </w:r>
+      <w:proofErr w:type="spellEnd"/>
+      <w:r>
+        <w:rPr>
+          <w:b/>
+          <w:bCs/>
+        </w:rPr>
+        <w:t xml:space="preserve"> for Music are </w:t>
+      </w:r>
+      <w:r>
+        <w:rPr>
+          <w:b/>
+          <w:bCs/>
+        </w:rPr>
+        <w:t xml:space="preserve">most successful, the </w:t>
+      </w:r>
+      <w:proofErr w:type="spellStart"/>
+      <w:r>
+        <w:rPr>
+          <w:b/>
+          <w:bCs/>
+        </w:rPr>
+        <w:t>Kickstarters</w:t>
+      </w:r>
+      <w:proofErr w:type="spellEnd"/>
+      <w:r>
+        <w:rPr>
+          <w:b/>
+          <w:bCs/>
+        </w:rPr>
+        <w:t xml:space="preserve"> for Food are least successful</w:t>
       </w:r>
       <w:r>
         <w:br/>
       </w:r>
       <w:r>
-        <w:t>The highest proportion of successful kickstarters fall within the Music category</w:t>
-      </w:r>
-      <w:r>
-        <w:t>.  Within that category, the highest proportion of successful kickstarters fall within the</w:t>
-      </w:r>
-      <w:r>
-        <w:t xml:space="preserve"> Rock sub-category.</w:t>
-      </w:r>
-      <w:r>
-        <w:t xml:space="preserve">  The highest proportion of failed kickstarters fall within the Food category.  Within that category, all kickstarters in both the Food Truck and Restaurant sub-categories failed.</w:t>
+        <w:t xml:space="preserve">The highest proportion of successful </w:t>
+      </w:r>
+      <w:proofErr w:type="spellStart"/>
+      <w:r>
+        <w:t>kickstarters</w:t>
+      </w:r>
+      <w:proofErr w:type="spellEnd"/>
+      <w:r>
+        <w:t xml:space="preserve"> fall within the Music category</w:t>
+      </w:r>
+      <w:r>
+        <w:t xml:space="preserve"> (540 out of 700, 77%)</w:t>
+      </w:r>
+      <w:r>
+        <w:t>.</w:t>
+      </w:r>
+      <w:r>
+        <w:t xml:space="preserve">  The highest proportion of failed </w:t>
+      </w:r>
+      <w:proofErr w:type="spellStart"/>
+      <w:r>
+        <w:t>kickstarters</w:t>
+      </w:r>
+      <w:proofErr w:type="spellEnd"/>
+      <w:r>
+        <w:t xml:space="preserve"> fall within the Food category</w:t>
+      </w:r>
+      <w:r>
+        <w:t xml:space="preserve"> (140 out of 200, 70%).</w:t>
       </w:r>
     </w:p>
     <w:p>
@@ -104,18 +195,35 @@
           <w:numId w:val="3"/>
         </w:numPr>
       </w:pPr>
-      <w:r>
-        <w:rPr>
-          <w:b/>
-          <w:bCs/>
-        </w:rPr>
-        <w:t>Kickstarters are most successful in May and least successful in December</w:t>
+      <w:proofErr w:type="spellStart"/>
+      <w:r>
+        <w:rPr>
+          <w:b/>
+          <w:bCs/>
+        </w:rPr>
+        <w:t>Kickstarters</w:t>
+      </w:r>
+      <w:proofErr w:type="spellEnd"/>
+      <w:r>
+        <w:rPr>
+          <w:b/>
+          <w:bCs/>
+        </w:rPr>
+        <w:t xml:space="preserve"> are most successful in May and least successful in December</w:t>
       </w:r>
       <w:r>
         <w:br/>
       </w:r>
       <w:r>
-        <w:t xml:space="preserve">The number of successful kickstarter campaigns peaks in May, likely </w:t>
+        <w:t xml:space="preserve">The number of successful </w:t>
+      </w:r>
+      <w:proofErr w:type="spellStart"/>
+      <w:r>
+        <w:t>kickstarter</w:t>
+      </w:r>
+      <w:proofErr w:type="spellEnd"/>
+      <w:r>
+        <w:t xml:space="preserve"> campaigns peaks in May, likely </w:t>
       </w:r>
       <w:r>
         <w:t>because</w:t>
@@ -157,15 +265,18 @@
         </w:numPr>
       </w:pPr>
       <w:r>
-        <w:rPr>
-          <w:b/>
-          <w:bCs/>
-        </w:rPr>
-        <w:t>It only shows fundraising attempts made through Kickstarter</w:t>
-      </w:r>
-      <w:r>
-        <w:br/>
-        <w:t>There are multiple other ways to fundraise for a project/cause (i.e. events, dinners, sales, auctions, etc.).  These methods are not included in this dataset.</w:t>
+        <w:t xml:space="preserve">The vast majority of </w:t>
+      </w:r>
+      <w:proofErr w:type="spellStart"/>
+      <w:r>
+        <w:t>Kickstarters</w:t>
+      </w:r>
+      <w:proofErr w:type="spellEnd"/>
+      <w:r>
+        <w:t xml:space="preserve"> occur in the US, so the sample may be biased</w:t>
+      </w:r>
+      <w:r>
+        <w:t>.</w:t>
       </w:r>
     </w:p>
     <w:p>
@@ -176,18 +287,162 @@
           <w:numId w:val="4"/>
         </w:numPr>
       </w:pPr>
-      <w:r>
-        <w:t>Kickstarter is limited to areas with internet access</w:t>
+      <w:proofErr w:type="spellStart"/>
+      <w:r>
+        <w:t>Kickstarters</w:t>
+      </w:r>
+      <w:proofErr w:type="spellEnd"/>
+      <w:r>
+        <w:t xml:space="preserve"> require internet access and are limited to areas with tech availability.</w:t>
+      </w:r>
+    </w:p>
+    <w:p>
+      <w:pPr>
+        <w:pStyle w:val="ListParagraph"/>
+        <w:numPr>
+          <w:ilvl w:val="0"/>
+          <w:numId w:val="4"/>
+        </w:numPr>
+      </w:pPr>
+      <w:r>
+        <w:t>The dataset only goes to March 2017, trends could be different now as internet access and culture spreads and becomes more widely available.</w:t>
+      </w:r>
+    </w:p>
+    <w:p/>
+    <w:p>
+      <w:r>
+        <w:t>What are some other possible tables and/or graphs that we could create?</w:t>
+      </w:r>
+    </w:p>
+    <w:p>
+      <w:pPr>
+        <w:pStyle w:val="ListParagraph"/>
+        <w:numPr>
+          <w:ilvl w:val="0"/>
+          <w:numId w:val="5"/>
+        </w:numPr>
+        <w:rPr>
+          <w:b/>
+          <w:bCs/>
+        </w:rPr>
+      </w:pPr>
+      <w:r>
+        <w:rPr>
+          <w:b/>
+          <w:bCs/>
+        </w:rPr>
+        <w:t>Percent Funded x Category</w:t>
+      </w:r>
+      <w:r>
+        <w:rPr>
+          <w:b/>
+          <w:bCs/>
+        </w:rPr>
+        <w:t xml:space="preserve"> (Bar Graph)</w:t>
+      </w:r>
+    </w:p>
+    <w:p>
+      <w:pPr>
+        <w:pStyle w:val="ListParagraph"/>
+      </w:pPr>
+      <w:r>
+        <w:t xml:space="preserve">Some </w:t>
+      </w:r>
+      <w:proofErr w:type="spellStart"/>
+      <w:r>
+        <w:t>kickstarters</w:t>
+      </w:r>
+      <w:proofErr w:type="spellEnd"/>
+      <w:r>
+        <w:t xml:space="preserve"> are over-funded (Amount Pledged &gt; Goal).  Do certain categories tend to be over-funded?  Do certain categories tend to be under-funded?</w:t>
+      </w:r>
+    </w:p>
+    <w:p>
+      <w:pPr>
+        <w:pStyle w:val="ListParagraph"/>
+        <w:numPr>
+          <w:ilvl w:val="0"/>
+          <w:numId w:val="5"/>
+        </w:numPr>
+        <w:rPr>
+          <w:b/>
+          <w:bCs/>
+        </w:rPr>
+      </w:pPr>
+      <w:r>
+        <w:rPr>
+          <w:b/>
+          <w:bCs/>
+        </w:rPr>
+        <w:t>Length of Campaign (Date Ended – Date Created) x State</w:t>
+      </w:r>
+      <w:r>
+        <w:rPr>
+          <w:b/>
+          <w:bCs/>
+        </w:rPr>
+        <w:t xml:space="preserve"> (Line Graph)</w:t>
+      </w:r>
+    </w:p>
+    <w:p>
+      <w:pPr>
+        <w:pStyle w:val="ListParagraph"/>
+      </w:pPr>
+      <w:r>
+        <w:t xml:space="preserve">Does the length of the campaign affect whether the </w:t>
+      </w:r>
+      <w:proofErr w:type="spellStart"/>
+      <w:r>
+        <w:t>kickstarter</w:t>
+      </w:r>
+      <w:proofErr w:type="spellEnd"/>
+      <w:r>
+        <w:t xml:space="preserve"> succeeds or not?  Do longer or shorter campaigns tend to be more successful?</w:t>
+      </w:r>
+    </w:p>
+    <w:p>
+      <w:pPr>
+        <w:pStyle w:val="ListParagraph"/>
+        <w:numPr>
+          <w:ilvl w:val="0"/>
+          <w:numId w:val="5"/>
+        </w:numPr>
+        <w:rPr>
+          <w:b/>
+          <w:bCs/>
+        </w:rPr>
+      </w:pPr>
+      <w:r>
+        <w:rPr>
+          <w:b/>
+          <w:bCs/>
+        </w:rPr>
+        <w:t>Average Donation x Category</w:t>
+      </w:r>
+      <w:r>
+        <w:rPr>
+          <w:b/>
+          <w:bCs/>
+        </w:rPr>
+        <w:t xml:space="preserve"> (Bar Graph)</w:t>
+      </w:r>
+    </w:p>
+    <w:p>
+      <w:pPr>
+        <w:pStyle w:val="ListParagraph"/>
+      </w:pPr>
+      <w:r>
+        <w:t>Do successful campaigns tend to have larger or smaller average donations?</w:t>
       </w:r>
       <w:bookmarkStart w:id="0" w:name="_GoBack"/>
       <w:bookmarkEnd w:id="0"/>
     </w:p>
+    <w:p>
+      <w:pPr>
+        <w:pStyle w:val="ListParagraph"/>
+      </w:pPr>
+    </w:p>
     <w:p/>
-    <w:p>
-      <w:r>
-        <w:t>What are some other possible tables and/or graphs that we could create?</w:t>
-      </w:r>
-    </w:p>
     <w:sectPr>
       <w:pgSz w:w="12240" w:h="15840"/>
       <w:pgMar w:top="1440" w:right="1440" w:bottom="1440" w:left="1440" w:header="720" w:footer="720" w:gutter="0"/>
@@ -201,6 +456,92 @@
 <file path=word/numbering.xml><?xml version="1.0" encoding="utf-8"?>
 <w:numbering xmlns:wpc="http://schemas.microsoft.com/office/word/2010/wordprocessingCanvas" xmlns:cx="http://schemas.microsoft.com/office/drawing/2014/chartex" xmlns:cx1="http://schemas.microsoft.com/office/drawing/2015/9/8/chartex" xmlns:cx2="http://schemas.microsoft.com/office/drawing/2015/10/21/chartex" xmlns:cx3="http://schemas.microsoft.com/office/drawing/2016/5/9/chartex" xmlns:cx4="http://schemas.microsoft.com/office/drawing/2016/5/10/chartex" xmlns:cx5="http://schemas.microsoft.com/office/drawing/2016/5/11/chartex" xmlns:cx6="http://schemas.microsoft.com/office/drawing/2016/5/12/chartex" xmlns:cx7="http://schemas.microsoft.com/office/drawing/2016/5/13/chartex" xmlns:cx8="http://schemas.microsoft.com/office/drawing/2016/5/14/chartex" xmlns:mc="http://schemas.openxmlformats.org/markup-compatibility/2006" xmlns:aink="http://schemas.microsoft.com/office/drawing/2016/ink" xmlns:am3d="http://schemas.microsoft.com/office/drawing/2017/model3d" xmlns:o="urn:schemas-microsoft-com:office:office" xmlns:r="http://schemas.openxmlformats.org/officeDocument/2006/relationships" xmlns:m="http://schemas.openxmlformats.org/officeDocument/2006/math" xmlns:v="urn:schemas-microsoft-com:vml" xmlns:wp14="http://schemas.microsoft.com/office/word/2010/wordprocessingDrawing" xmlns:wp="http://schemas.openxmlformats.org/drawingml/2006/wordprocessingDrawing" xmlns:w10="urn:schemas-microsoft-com:office:word" xmlns:w="http://schemas.openxmlformats.org/wordprocessingml/2006/main" xmlns:w14="http://schemas.microsoft.com/office/word/2010/wordml" xmlns:w15="http://schemas.microsoft.com/office/word/2012/wordml" xmlns:w16cid="http://schemas.microsoft.com/office/word/2016/wordml/cid" xmlns:w16se="http://schemas.microsoft.com/office/word/2015/wordml/symex" xmlns:wpg="http://schemas.microsoft.com/office/word/2010/wordprocessingGroup" xmlns:wpi="http://schemas.microsoft.com/office/word/2010/wordprocessingInk" xmlns:wne="http://schemas.microsoft.com/office/word/2006/wordml" xmlns:wps="http://schemas.microsoft.com/office/word/2010/wordprocessingShape" mc:Ignorable="w14 w15 w16se w16cid wp14">
   <w:abstractNum w:abstractNumId="0" w15:restartNumberingAfterBreak="0">
+    <w:nsid w:val="16236567"/>
+    <w:multiLevelType w:val="hybridMultilevel"/>
+    <w:tmpl w:val="33F6BD16"/>
+    <w:lvl w:ilvl="0" w:tplc="04090011">
+      <w:start w:val="1"/>
+      <w:numFmt w:val="decimal"/>
+      <w:lvlText w:val="%1)"/>
+      <w:lvlJc w:val="left"/>
+      <w:pPr>
+        <w:ind w:left="720" w:hanging="360"/>
+      </w:pPr>
+    </w:lvl>
+    <w:lvl w:ilvl="1" w:tplc="04090019">
+      <w:start w:val="1"/>
+      <w:numFmt w:val="lowerLetter"/>
+      <w:lvlText w:val="%2."/>
+      <w:lvlJc w:val="left"/>
+      <w:pPr>
+        <w:ind w:left="1440" w:hanging="360"/>
+      </w:pPr>
+    </w:lvl>
+    <w:lvl w:ilvl="2" w:tplc="0409001B" w:tentative="1">
+      <w:start w:val="1"/>
+      <w:numFmt w:val="lowerRoman"/>
+      <w:lvlText w:val="%3."/>
+      <w:lvlJc w:val="right"/>
+      <w:pPr>
+        <w:ind w:left="2160" w:hanging="180"/>
+      </w:pPr>
+    </w:lvl>
+    <w:lvl w:ilvl="3" w:tplc="0409000F" w:tentative="1">
+      <w:start w:val="1"/>
+      <w:numFmt w:val="decimal"/>
+      <w:lvlText w:val="%4."/>
+      <w:lvlJc w:val="left"/>
+      <w:pPr>
+        <w:ind w:left="2880" w:hanging="360"/>
+      </w:pPr>
+    </w:lvl>
+    <w:lvl w:ilvl="4" w:tplc="04090019" w:tentative="1">
+      <w:start w:val="1"/>
+      <w:numFmt w:val="lowerLetter"/>
+      <w:lvlText w:val="%5."/>
+      <w:lvlJc w:val="left"/>
+      <w:pPr>
+        <w:ind w:left="3600" w:hanging="360"/>
+      </w:pPr>
+    </w:lvl>
+    <w:lvl w:ilvl="5" w:tplc="0409001B" w:tentative="1">
+      <w:start w:val="1"/>
+      <w:numFmt w:val="lowerRoman"/>
+      <w:lvlText w:val="%6."/>
+      <w:lvlJc w:val="right"/>
+      <w:pPr>
+        <w:ind w:left="4320" w:hanging="180"/>
+      </w:pPr>
+    </w:lvl>
+    <w:lvl w:ilvl="6" w:tplc="0409000F" w:tentative="1">
+      <w:start w:val="1"/>
+      <w:numFmt w:val="decimal"/>
+      <w:lvlText w:val="%7."/>
+      <w:lvlJc w:val="left"/>
+      <w:pPr>
+        <w:ind w:left="5040" w:hanging="360"/>
+      </w:pPr>
+    </w:lvl>
+    <w:lvl w:ilvl="7" w:tplc="04090019" w:tentative="1">
+      <w:start w:val="1"/>
+      <w:numFmt w:val="lowerLetter"/>
+      <w:lvlText w:val="%8."/>
+      <w:lvlJc w:val="left"/>
+      <w:pPr>
+        <w:ind w:left="5760" w:hanging="360"/>
+      </w:pPr>
+    </w:lvl>
+    <w:lvl w:ilvl="8" w:tplc="0409001B" w:tentative="1">
+      <w:start w:val="1"/>
+      <w:numFmt w:val="lowerRoman"/>
+      <w:lvlText w:val="%9."/>
+      <w:lvlJc w:val="right"/>
+      <w:pPr>
+        <w:ind w:left="6480" w:hanging="180"/>
+      </w:pPr>
+    </w:lvl>
+  </w:abstractNum>
+  <w:abstractNum w:abstractNumId="1" w15:restartNumberingAfterBreak="0">
     <w:nsid w:val="1BB94A90"/>
     <w:multiLevelType w:val="hybridMultilevel"/>
     <w:tmpl w:val="9AE26B76"/>
@@ -313,7 +654,7 @@
       </w:rPr>
     </w:lvl>
   </w:abstractNum>
-  <w:abstractNum w:abstractNumId="1" w15:restartNumberingAfterBreak="0">
+  <w:abstractNum w:abstractNumId="2" w15:restartNumberingAfterBreak="0">
     <w:nsid w:val="55F030D3"/>
     <w:multiLevelType w:val="hybridMultilevel"/>
     <w:tmpl w:val="4F9209F6"/>
@@ -425,7 +766,7 @@
       </w:rPr>
     </w:lvl>
   </w:abstractNum>
-  <w:abstractNum w:abstractNumId="2" w15:restartNumberingAfterBreak="0">
+  <w:abstractNum w:abstractNumId="3" w15:restartNumberingAfterBreak="0">
     <w:nsid w:val="653624BF"/>
     <w:multiLevelType w:val="hybridMultilevel"/>
     <w:tmpl w:val="C6123E86"/>
@@ -511,7 +852,7 @@
       </w:pPr>
     </w:lvl>
   </w:abstractNum>
-  <w:abstractNum w:abstractNumId="3" w15:restartNumberingAfterBreak="0">
+  <w:abstractNum w:abstractNumId="4" w15:restartNumberingAfterBreak="0">
     <w:nsid w:val="667C7E2F"/>
     <w:multiLevelType w:val="hybridMultilevel"/>
     <w:tmpl w:val="41C8E382"/>
@@ -625,16 +966,19 @@
     </w:lvl>
   </w:abstractNum>
   <w:num w:numId="1">
+    <w:abstractNumId w:val="2"/>
+  </w:num>
+  <w:num w:numId="2">
     <w:abstractNumId w:val="1"/>
   </w:num>
-  <w:num w:numId="2">
-    <w:abstractNumId w:val="0"/>
+  <w:num w:numId="3">
+    <w:abstractNumId w:val="4"/>
   </w:num>
-  <w:num w:numId="3">
+  <w:num w:numId="4">
     <w:abstractNumId w:val="3"/>
   </w:num>
-  <w:num w:numId="4">
-    <w:abstractNumId w:val="2"/>
+  <w:num w:numId="5">
+    <w:abstractNumId w:val="0"/>
   </w:num>
 </w:numbering>
 </file>

</xml_diff>